<commit_message>
added new documents from Michael
</commit_message>
<xml_diff>
--- a/users/oxford/oxford-workshop.docx
+++ b/users/oxford/oxford-workshop.docx
@@ -542,8 +542,6 @@
         </w:rPr>
         <w:t xml:space="preserve"> session using:</w:t>
       </w:r>
-      <w:bookmarkStart w:id="0" w:name="_GoBack"/>
-      <w:bookmarkEnd w:id="0"/>
     </w:p>
     <w:p>
       <w:pPr>
@@ -841,7 +839,29 @@
           <w:lang w:val="en-US" w:eastAsia="ja-JP"/>
         </w:rPr>
         <w:lastRenderedPageBreak/>
-        <w:t xml:space="preserve">ubuntu@ip-10-153-11 122:~/albacore$ </w:t>
+        <w:t xml:space="preserve">ubuntu@ip-10-153-11 </w:t>
+      </w:r>
+      <w:proofErr w:type="gramStart"/>
+      <w:r>
+        <w:rPr>
+          <w:rFonts w:ascii="Arial" w:hAnsi="Arial" w:cs="Arial"/>
+          <w:b/>
+          <w:bCs/>
+          <w:color w:val="7F7F7F" w:themeColor="background1" w:themeShade="7F"/>
+          <w:lang w:val="en-US" w:eastAsia="ja-JP"/>
+        </w:rPr>
+        <w:t>122:~</w:t>
+      </w:r>
+      <w:proofErr w:type="gramEnd"/>
+      <w:r>
+        <w:rPr>
+          <w:rFonts w:ascii="Arial" w:hAnsi="Arial" w:cs="Arial"/>
+          <w:b/>
+          <w:bCs/>
+          <w:color w:val="7F7F7F" w:themeColor="background1" w:themeShade="7F"/>
+          <w:lang w:val="en-US" w:eastAsia="ja-JP"/>
+        </w:rPr>
+        <w:t xml:space="preserve">/albacore$ </w:t>
       </w:r>
       <w:proofErr w:type="spellStart"/>
       <w:r>
@@ -863,15 +883,46 @@
         </w:rPr>
         <w:t xml:space="preserve"> </w:t>
       </w:r>
-      <w:r>
-        <w:rPr>
-          <w:rFonts w:ascii="Arial" w:hAnsi="Arial" w:cs="Arial"/>
-          <w:b/>
-          <w:bCs/>
-          <w:lang w:val="en-US" w:eastAsia="ja-JP"/>
-        </w:rPr>
-        <w:t>https://mirror.oxfordnanoportal.com/software/analysis/ont_albacore-2.1.3-cp36-cp36m-manylinux1_x86_64.whl</w:t>
-      </w:r>
+      <w:bookmarkStart w:id="0" w:name="_Hlk512195886"/>
+      <w:r>
+        <w:rPr>
+          <w:rFonts w:ascii="Arial" w:hAnsi="Arial" w:cs="Arial"/>
+          <w:b/>
+          <w:bCs/>
+          <w:lang w:val="en-US" w:eastAsia="ja-JP"/>
+        </w:rPr>
+        <w:t>https://mirror.oxfordnanoportal.com/so</w:t>
+      </w:r>
+      <w:r>
+        <w:rPr>
+          <w:rFonts w:ascii="Arial" w:hAnsi="Arial" w:cs="Arial"/>
+          <w:b/>
+          <w:bCs/>
+          <w:lang w:val="en-US" w:eastAsia="ja-JP"/>
+        </w:rPr>
+        <w:t>ftware/analysis/ont_a</w:t>
+      </w:r>
+      <w:bookmarkStart w:id="1" w:name="_GoBack"/>
+      <w:bookmarkEnd w:id="1"/>
+      <w:r>
+        <w:rPr>
+          <w:rFonts w:ascii="Arial" w:hAnsi="Arial" w:cs="Arial"/>
+          <w:b/>
+          <w:bCs/>
+          <w:lang w:val="en-US" w:eastAsia="ja-JP"/>
+        </w:rPr>
+        <w:t>lbacore-2.2.7</w:t>
+      </w:r>
+      <w:r>
+        <w:rPr>
+          <w:rFonts w:ascii="Arial" w:hAnsi="Arial" w:cs="Arial"/>
+          <w:b/>
+          <w:bCs/>
+          <w:lang w:val="en-US" w:eastAsia="ja-JP"/>
+        </w:rPr>
+        <w:t>-cp36-cp36m-manylinux1_x86_64.whl</w:t>
+      </w:r>
+      <w:bookmarkEnd w:id="0"/>
     </w:p>
     <w:p>
       <w:pPr>
@@ -11822,7 +11873,7 @@
     <w:lsdException w:name="Table Web 2" w:semiHidden="1" w:unhideWhenUsed="1"/>
     <w:lsdException w:name="Table Web 3" w:semiHidden="1" w:unhideWhenUsed="1"/>
     <w:lsdException w:name="Balloon Text" w:semiHidden="1" w:unhideWhenUsed="1"/>
-    <w:lsdException w:name="Table Grid" w:semiHidden="1" w:uiPriority="39" w:unhideWhenUsed="1"/>
+    <w:lsdException w:name="Table Grid" w:uiPriority="39"/>
     <w:lsdException w:name="Table Theme" w:semiHidden="1" w:unhideWhenUsed="1"/>
     <w:lsdException w:name="Placeholder Text" w:semiHidden="1"/>
     <w:lsdException w:name="No Spacing" w:uiPriority="1" w:qFormat="1"/>

</xml_diff>